<commit_message>
jason fas3, method, result, discussion done. needs proofreading
</commit_message>
<xml_diff>
--- a/fas3_review/JasonForskningsstrategi.docx
+++ b/fas3_review/JasonForskningsstrategi.docx
@@ -16,13 +16,244 @@
         <w:t>kvantitativ explorativ forskningsstrategi</w:t>
       </w:r>
       <w:r>
-        <w:t xml:space="preserve"> för att uppnår studiens två syften.</w:t>
+        <w:t xml:space="preserve"> för att uppnår studiens</w:t>
+      </w:r>
+      <w:r>
+        <w:t xml:space="preserve"> mål</w:t>
+      </w:r>
+      <w:r>
+        <w:t>.</w:t>
+      </w:r>
+      <w:r>
+        <w:t xml:space="preserve"> </w:t>
+      </w:r>
+      <w:r>
+        <w:t xml:space="preserve">Studien anses vara explorativ eftersom </w:t>
+      </w:r>
+      <w:r>
+        <w:t>den</w:t>
+      </w:r>
+      <w:r>
+        <w:t xml:space="preserve"> genererar </w:t>
+      </w:r>
+      <w:r>
+        <w:t xml:space="preserve">främst </w:t>
+      </w:r>
+      <w:r>
+        <w:t xml:space="preserve">resultat baserade på </w:t>
+      </w:r>
+      <w:r>
+        <w:t>ett</w:t>
+      </w:r>
+      <w:r>
+        <w:t xml:space="preserve"> </w:t>
+      </w:r>
+      <w:r>
+        <w:t>litet</w:t>
+      </w:r>
+      <w:r>
+        <w:t xml:space="preserve"> urval </w:t>
+      </w:r>
+      <w:r>
+        <w:t>och</w:t>
+      </w:r>
+      <w:r>
+        <w:t xml:space="preserve"> </w:t>
+      </w:r>
+      <w:r>
+        <w:t>skulle gynnas av uppföljning</w:t>
+      </w:r>
+      <w:r>
+        <w:t xml:space="preserve"> i en större studie. </w:t>
+      </w:r>
+      <w:r>
+        <w:t>Studien kan också anses vara explorativt eftersom den lägger grunden</w:t>
+      </w:r>
+      <w:r>
+        <w:t xml:space="preserve"> till</w:t>
+      </w:r>
+      <w:r>
+        <w:t xml:space="preserve"> metodik för att uppfylla studiens mål och </w:t>
+      </w:r>
+      <w:r>
+        <w:t>ger</w:t>
+      </w:r>
+      <w:r>
+        <w:t xml:space="preserve"> möjlighet</w:t>
+      </w:r>
+      <w:r>
+        <w:t>en</w:t>
+      </w:r>
+      <w:r>
+        <w:t xml:space="preserve"> för </w:t>
+      </w:r>
+      <w:r>
+        <w:t xml:space="preserve">vidare </w:t>
+      </w:r>
+      <w:r>
+        <w:t xml:space="preserve">metodutveckling i senare studier. </w:t>
       </w:r>
     </w:p>
     <w:p/>
     <w:p>
+      <w:r>
+        <w:t xml:space="preserve">En kvantitativ explorativ forskningsstrategi ansågs vara den lämpligaste forskningsstrategin för att den uppnår studiens mål. Användning av en explorativ strategi innan en större mängd resurser används </w:t>
+      </w:r>
+      <w:r>
+        <w:t>till</w:t>
+      </w:r>
+      <w:r>
+        <w:t xml:space="preserve"> en mer omfattande studie är </w:t>
+      </w:r>
+      <w:r>
+        <w:t xml:space="preserve">särskilt relevant </w:t>
+      </w:r>
+      <w:r>
+        <w:t xml:space="preserve">när forskningsfältet är outforskat och en pålitlig grund </w:t>
+      </w:r>
+      <w:r>
+        <w:t xml:space="preserve">behöver </w:t>
+      </w:r>
+      <w:r>
+        <w:t>skapa</w:t>
+      </w:r>
+      <w:r>
+        <w:t>s innan utformning av</w:t>
+      </w:r>
+      <w:r>
+        <w:t xml:space="preserve"> en kvalificerad hypotes. </w:t>
+      </w:r>
+      <w:r>
+        <w:t xml:space="preserve">I detta studien är både forskningsfrågorna och metodiken att svara på dessa, relativt outforskat och därför är en explorativ strategi optimal. </w:t>
+      </w:r>
+      <w:r>
+        <w:t xml:space="preserve">Framförallt, en explorativ forskningsstrategi lämpar sig bäst att uppnår studiens mål </w:t>
+      </w:r>
+      <w:r>
+        <w:t xml:space="preserve">med de resurserna som var tillgängliga. </w:t>
+      </w:r>
+      <w:r>
+        <w:t>Ett</w:t>
+      </w:r>
+      <w:r>
+        <w:t xml:space="preserve"> </w:t>
+      </w:r>
+      <w:r>
+        <w:t>kvantitativt</w:t>
+      </w:r>
+      <w:r>
+        <w:t xml:space="preserve"> </w:t>
+      </w:r>
+      <w:r>
+        <w:t>upplag</w:t>
+      </w:r>
+      <w:r>
+        <w:t xml:space="preserve"> val</w:t>
+      </w:r>
+      <w:bookmarkStart w:id="0" w:name="_GoBack"/>
+      <w:bookmarkEnd w:id="0"/>
+      <w:r>
+        <w:t xml:space="preserve">des huvudsakligen med </w:t>
+      </w:r>
+      <w:r>
+        <w:t>tanke</w:t>
+      </w:r>
+      <w:r>
+        <w:t xml:space="preserve"> på framtida studier. </w:t>
+      </w:r>
+      <w:r>
+        <w:t>K</w:t>
+      </w:r>
+      <w:r>
+        <w:t>vantitativ</w:t>
+      </w:r>
+      <w:r>
+        <w:t xml:space="preserve"> data</w:t>
+      </w:r>
+      <w:r>
+        <w:t xml:space="preserve"> stödjer statistisk analys</w:t>
+      </w:r>
+      <w:r>
+        <w:t>,</w:t>
+      </w:r>
+      <w:r>
+        <w:t xml:space="preserve"> </w:t>
+      </w:r>
+      <w:r>
+        <w:t xml:space="preserve">lättare analys av </w:t>
+      </w:r>
+      <w:r>
+        <w:t xml:space="preserve">större urvalsgrupper, </w:t>
+      </w:r>
+      <w:r>
+        <w:t xml:space="preserve">och </w:t>
+      </w:r>
+      <w:r>
+        <w:t>ett</w:t>
+      </w:r>
+      <w:r>
+        <w:t xml:space="preserve"> </w:t>
+      </w:r>
+      <w:r>
+        <w:t xml:space="preserve">specifikt </w:t>
+      </w:r>
+      <w:r>
+        <w:t xml:space="preserve">mått på de undersökta variablerna. Alla dessa egenskaper av kvantitativ data </w:t>
+      </w:r>
+      <w:r>
+        <w:t>skulle</w:t>
+      </w:r>
+      <w:r>
+        <w:t xml:space="preserve"> man vilja ta del av i en </w:t>
+      </w:r>
+      <w:r>
+        <w:t xml:space="preserve">större </w:t>
+      </w:r>
+      <w:r>
+        <w:t>framti</w:t>
+      </w:r>
+      <w:r>
+        <w:t xml:space="preserve">da studie och, därför skulle denna studie </w:t>
+      </w:r>
+      <w:r>
+        <w:t xml:space="preserve">gynnas </w:t>
+      </w:r>
+      <w:r>
+        <w:t xml:space="preserve">av </w:t>
+      </w:r>
+      <w:r>
+        <w:t xml:space="preserve">att </w:t>
+      </w:r>
+      <w:r>
+        <w:t>den</w:t>
+      </w:r>
+      <w:r>
+        <w:t xml:space="preserve"> preliminära explorativa </w:t>
+      </w:r>
+      <w:r>
+        <w:t>studien</w:t>
+      </w:r>
+      <w:r>
+        <w:t xml:space="preserve"> utfördes på samma viss.</w:t>
+      </w:r>
+    </w:p>
+    <w:p/>
+    <w:p/>
+    <w:p/>
+    <w:p/>
+    <w:p/>
+    <w:p>
+      <w:r>
+        <w:t xml:space="preserve">En kvantitativ explorativ forskningsstrategi ansågs vara den lämpligaste forskningsstrategin för att den uppnår studiens mål med de tillgängliga resurserna. Det är också passande att utnyttja en kvantitativ explorativ strategi innan en större mängd resurser används för att utföra en mer omfattande studie. Framförallt kan en explorativ studie vara lämpligt om forskningsfältet är outforskat och behöver en pålitlig grund för att skapa en kvalificerad hypotes. Detta har betydelse när det kommer till ett problem som inte tillräckligt definierat och forskaren kan bekanta sig med det. </w:t>
+      </w:r>
+    </w:p>
+    <w:p/>
+    <w:p/>
+    <w:p/>
+    <w:p/>
+    <w:p>
       <w:pPr>
-        <w:pStyle w:val="Liststycke"/>
+        <w:pStyle w:val="ListParagraph"/>
         <w:numPr>
           <w:ilvl w:val="0"/>
           <w:numId w:val="1"/>
@@ -32,13 +263,7 @@
         <w:rPr>
           <w:rFonts w:cs="Times New Roman"/>
         </w:rPr>
-        <w:t xml:space="preserve">Besvara </w:t>
-      </w:r>
-      <w:r>
-        <w:rPr>
-          <w:rFonts w:cs="Times New Roman"/>
-        </w:rPr>
-        <w:t>”H</w:t>
+        <w:t>Besvara ”H</w:t>
       </w:r>
       <w:r>
         <w:rPr>
@@ -50,8 +275,16 @@
         <w:rPr>
           <w:rFonts w:cs="Times New Roman"/>
         </w:rPr>
-        <w:t>passar Grades</w:t>
-      </w:r>
+        <w:t xml:space="preserve">passar </w:t>
+      </w:r>
+      <w:proofErr w:type="spellStart"/>
+      <w:r>
+        <w:rPr>
+          <w:rFonts w:cs="Times New Roman"/>
+        </w:rPr>
+        <w:t>Grades</w:t>
+      </w:r>
+      <w:proofErr w:type="spellEnd"/>
       <w:r>
         <w:rPr>
           <w:rFonts w:cs="Times New Roman"/>
@@ -91,7 +324,7 @@
     </w:p>
     <w:p>
       <w:pPr>
-        <w:pStyle w:val="Liststycke"/>
+        <w:pStyle w:val="ListParagraph"/>
         <w:numPr>
           <w:ilvl w:val="0"/>
           <w:numId w:val="1"/>
@@ -101,127 +334,49 @@
         <w:rPr>
           <w:rFonts w:cs="Times New Roman"/>
         </w:rPr>
-        <w:t>Förstå vilken för och- nackdelar finns med Grades nuvarande pedagogiska riktlinjer och därför, utvärderades fyra av Grades tidigare kurser enligt DIM’s riktlinjer.</w:t>
-      </w:r>
-    </w:p>
-    <w:p>
-      <w:pPr>
-        <w:pStyle w:val="Liststycke"/>
-      </w:pPr>
-    </w:p>
-    <w:p>
-      <w:r>
-        <w:t xml:space="preserve">Studien anses vara </w:t>
-      </w:r>
-      <w:r>
-        <w:t xml:space="preserve">kvantitativ </w:t>
-      </w:r>
-      <w:r>
-        <w:t xml:space="preserve">explorativ eftersom studien genererar </w:t>
-      </w:r>
-      <w:r>
-        <w:t xml:space="preserve">främst </w:t>
-      </w:r>
-      <w:r>
-        <w:t xml:space="preserve">resultat baserade på </w:t>
-      </w:r>
-      <w:r>
-        <w:t>ett</w:t>
-      </w:r>
-      <w:r>
-        <w:t xml:space="preserve"> </w:t>
-      </w:r>
-      <w:r>
-        <w:t>litet</w:t>
-      </w:r>
-      <w:r>
-        <w:t xml:space="preserve"> urval och</w:t>
-      </w:r>
-      <w:r>
-        <w:t xml:space="preserve"> </w:t>
-      </w:r>
-      <w:r>
-        <w:t>skulle gynnas av uppföljning</w:t>
-      </w:r>
-      <w:r>
-        <w:t xml:space="preserve"> i en större studie. </w:t>
-      </w:r>
-      <w:r>
-        <w:t>Studien kan också anses vara explorativt efte</w:t>
-      </w:r>
-      <w:bookmarkStart w:id="0" w:name="_GoBack"/>
-      <w:bookmarkEnd w:id="0"/>
-      <w:r>
-        <w:t>rsom den lägger grunden</w:t>
-      </w:r>
-      <w:r>
-        <w:t xml:space="preserve"> till</w:t>
-      </w:r>
-      <w:r>
-        <w:t xml:space="preserve"> metodik för att uppfylla studiens mål och ger möjlighet för metodutveckling i senare studier. </w:t>
-      </w:r>
-    </w:p>
-    <w:p/>
-    <w:p>
-      <w:r>
-        <w:t>En kvantitativ explorativ forsknings</w:t>
-      </w:r>
-      <w:r>
-        <w:t>strategi ansågs vara lämpligaste forskningsstrategin för att den uppnår studiens mål med de tillgängliga resurserna</w:t>
-      </w:r>
-      <w:r>
-        <w:t xml:space="preserve">. </w:t>
-      </w:r>
-      <w:r>
-        <w:t xml:space="preserve">Det är också passande att utnyttja en kvantitativ explorativ strategi innan en större mängd resurser </w:t>
-      </w:r>
-      <w:r>
-        <w:t>används</w:t>
-      </w:r>
-      <w:r>
-        <w:t xml:space="preserve"> för att utföra en mer omfattande studie.</w:t>
-      </w:r>
-      <w:r>
-        <w:t xml:space="preserve"> Framförallt kan </w:t>
-      </w:r>
-      <w:r>
-        <w:t xml:space="preserve">en explorativ studie </w:t>
-      </w:r>
-      <w:r>
-        <w:t>vara</w:t>
-      </w:r>
-      <w:r>
-        <w:t xml:space="preserve"> lämpli</w:t>
-      </w:r>
-      <w:r>
-        <w:t>gt om</w:t>
-      </w:r>
-      <w:r>
-        <w:t xml:space="preserve"> forskningsfältet är </w:t>
-      </w:r>
-      <w:r>
-        <w:t>outforskat</w:t>
-      </w:r>
-      <w:r>
-        <w:t xml:space="preserve"> och </w:t>
-      </w:r>
-      <w:r>
-        <w:t xml:space="preserve">behöver </w:t>
-      </w:r>
-      <w:r>
-        <w:t xml:space="preserve">en </w:t>
-      </w:r>
-      <w:r>
-        <w:t xml:space="preserve">pålitlig </w:t>
-      </w:r>
-      <w:r>
-        <w:t>grund för att skapa en kvalificerad hypotes.</w:t>
-      </w:r>
-      <w:r>
-        <w:t xml:space="preserve"> Detta har betydelse när det kommer till ett problem som inte tillräckligt definierat och </w:t>
-      </w:r>
-      <w:r>
-        <w:t xml:space="preserve">forskaren kan bekanta sig med det. </w:t>
+        <w:t xml:space="preserve">Förstå vilken för och- nackdelar finns med </w:t>
+      </w:r>
+      <w:proofErr w:type="spellStart"/>
+      <w:r>
+        <w:rPr>
+          <w:rFonts w:cs="Times New Roman"/>
+        </w:rPr>
+        <w:t>Grades</w:t>
+      </w:r>
+      <w:proofErr w:type="spellEnd"/>
+      <w:r>
+        <w:rPr>
+          <w:rFonts w:cs="Times New Roman"/>
+        </w:rPr>
+        <w:t xml:space="preserve"> nuvarande pedagogiska riktlinjer och därför, utvärderades fyra av </w:t>
+      </w:r>
+      <w:proofErr w:type="spellStart"/>
+      <w:r>
+        <w:rPr>
+          <w:rFonts w:cs="Times New Roman"/>
+        </w:rPr>
+        <w:t>Grades</w:t>
+      </w:r>
+      <w:proofErr w:type="spellEnd"/>
+      <w:r>
+        <w:rPr>
+          <w:rFonts w:cs="Times New Roman"/>
+        </w:rPr>
+        <w:t xml:space="preserve"> tidigare kurser enligt </w:t>
+      </w:r>
+      <w:proofErr w:type="spellStart"/>
+      <w:r>
+        <w:rPr>
+          <w:rFonts w:cs="Times New Roman"/>
+        </w:rPr>
+        <w:t>DIM’s</w:t>
+      </w:r>
+      <w:proofErr w:type="spellEnd"/>
+      <w:r>
+        <w:rPr>
+          <w:rFonts w:cs="Times New Roman"/>
+        </w:rPr>
+        <w:t xml:space="preserve"> riktlinjer.</w:t>
       </w:r>
     </w:p>
     <w:p/>
@@ -285,6 +440,7 @@
         <w:t xml:space="preserve">Hypotesen prövas genom att </w:t>
       </w:r>
       <w:r>
+        <w:lastRenderedPageBreak/>
         <w:t>kvantifiera</w:t>
       </w:r>
       <w:r>
@@ -424,7 +580,7 @@
     <w:p/>
     <w:p>
       <w:pPr>
-        <w:pStyle w:val="Normalwebb"/>
+        <w:pStyle w:val="NormalWeb"/>
       </w:pPr>
     </w:p>
     <w:sectPr>
@@ -694,13 +850,13 @@
       <w:rFonts w:asciiTheme="majorHAnsi" w:hAnsiTheme="majorHAnsi"/>
     </w:rPr>
   </w:style>
-  <w:style w:type="character" w:default="1" w:styleId="Standardstycketypsnitt">
+  <w:style w:type="character" w:default="1" w:styleId="DefaultParagraphFont">
     <w:name w:val="Default Paragraph Font"/>
     <w:uiPriority w:val="1"/>
     <w:semiHidden/>
     <w:unhideWhenUsed/>
   </w:style>
-  <w:style w:type="table" w:default="1" w:styleId="Normaltabell">
+  <w:style w:type="table" w:default="1" w:styleId="TableNormal">
     <w:name w:val="Normal Table"/>
     <w:uiPriority w:val="99"/>
     <w:semiHidden/>
@@ -715,13 +871,13 @@
       </w:tblCellMar>
     </w:tblPr>
   </w:style>
-  <w:style w:type="numbering" w:default="1" w:styleId="Ingenlista">
+  <w:style w:type="numbering" w:default="1" w:styleId="NoList">
     <w:name w:val="No List"/>
     <w:uiPriority w:val="99"/>
     <w:semiHidden/>
     <w:unhideWhenUsed/>
   </w:style>
-  <w:style w:type="paragraph" w:styleId="Liststycke">
+  <w:style w:type="paragraph" w:styleId="ListParagraph">
     <w:name w:val="List Paragraph"/>
     <w:basedOn w:val="Normal"/>
     <w:uiPriority w:val="34"/>
@@ -732,7 +888,7 @@
       <w:contextualSpacing/>
     </w:pPr>
   </w:style>
-  <w:style w:type="paragraph" w:styleId="Normalwebb">
+  <w:style w:type="paragraph" w:styleId="NormalWeb">
     <w:name w:val="Normal (Web)"/>
     <w:basedOn w:val="Normal"/>
     <w:uiPriority w:val="99"/>
@@ -910,13 +1066,13 @@
       <w:rFonts w:asciiTheme="majorHAnsi" w:hAnsiTheme="majorHAnsi"/>
     </w:rPr>
   </w:style>
-  <w:style w:type="character" w:default="1" w:styleId="Standardstycketypsnitt">
+  <w:style w:type="character" w:default="1" w:styleId="DefaultParagraphFont">
     <w:name w:val="Default Paragraph Font"/>
     <w:uiPriority w:val="1"/>
     <w:semiHidden/>
     <w:unhideWhenUsed/>
   </w:style>
-  <w:style w:type="table" w:default="1" w:styleId="Normaltabell">
+  <w:style w:type="table" w:default="1" w:styleId="TableNormal">
     <w:name w:val="Normal Table"/>
     <w:uiPriority w:val="99"/>
     <w:semiHidden/>
@@ -931,13 +1087,13 @@
       </w:tblCellMar>
     </w:tblPr>
   </w:style>
-  <w:style w:type="numbering" w:default="1" w:styleId="Ingenlista">
+  <w:style w:type="numbering" w:default="1" w:styleId="NoList">
     <w:name w:val="No List"/>
     <w:uiPriority w:val="99"/>
     <w:semiHidden/>
     <w:unhideWhenUsed/>
   </w:style>
-  <w:style w:type="paragraph" w:styleId="Liststycke">
+  <w:style w:type="paragraph" w:styleId="ListParagraph">
     <w:name w:val="List Paragraph"/>
     <w:basedOn w:val="Normal"/>
     <w:uiPriority w:val="34"/>
@@ -948,7 +1104,7 @@
       <w:contextualSpacing/>
     </w:pPr>
   </w:style>
-  <w:style w:type="paragraph" w:styleId="Normalwebb">
+  <w:style w:type="paragraph" w:styleId="NormalWeb">
     <w:name w:val="Normal (Web)"/>
     <w:basedOn w:val="Normal"/>
     <w:uiPriority w:val="99"/>

</xml_diff>